<commit_message>
Fixed intro and goodbye art reader to fail silently if they fail, and display if they don't. Also removed the necessity for the user to press enter to quit after displaying the art. Updated the reflection document again to note Emily's contribution of the ascii art reader (I had removed it when I removed it from the code).
</commit_message>
<xml_diff>
--- a/Reflection_Group1.docx
+++ b/Reflection_Group1.docx
@@ -694,8 +694,13 @@
         <w:t>system,</w:t>
       </w:r>
       <w:r>
-        <w:t xml:space="preserve"> so a team google drive was created by Ryan M. Ryan M. also contributed to a lot of the code. For example, he fixed most of our compilation errors and did extensive testing of our program. To give our team a place to converse in real time a slack channel was created by Emily C. She also worked on the reflection document.</w:t>
-      </w:r>
+        <w:t xml:space="preserve"> so a team google drive was created by Ryan M. Ryan M. also contributed to a lot of the code. For example, he fixed most of our compilation errors and did extensive testing of our program. To give our team a place to converse in real time a slack channel was created by Emily C. She also worked on the</w:t>
+      </w:r>
+      <w:r>
+        <w:t xml:space="preserve"> reflection document and created ascii art to introduce the game and say goodbye to the user.</w:t>
+      </w:r>
+      <w:bookmarkStart w:id="0" w:name="_GoBack"/>
+      <w:bookmarkEnd w:id="0"/>
     </w:p>
     <w:p>
       <w:pPr>
@@ -780,11 +785,11 @@
         <w:t>be</w:t>
       </w:r>
       <w:r>
-        <w:t xml:space="preserve"> doing the extra credit for this project. The extra credit required us to request user input as to how many doodlebugs </w:t>
+        <w:t xml:space="preserve"> doing the extra credit </w:t>
       </w:r>
       <w:r>
         <w:lastRenderedPageBreak/>
-        <w:t xml:space="preserve">and how many ants would exists on the user created gird. We also experimented with several different input validation techniques prior to deciding upon using this: </w:t>
+        <w:t xml:space="preserve">for this project. The extra credit required us to request user input as to how many doodlebugs and how many ants would exists on the user created gird. We also experimented with several different input validation techniques prior to deciding upon using this: </w:t>
       </w:r>
     </w:p>
     <w:p>
@@ -983,12 +988,9 @@
         <w:spacing w:line="480" w:lineRule="auto"/>
       </w:pPr>
       <w:r>
+        <w:lastRenderedPageBreak/>
         <w:tab/>
-        <w:t xml:space="preserve">This project went very smoothly for being so complicated. The usage of Github for source control and Slack for day-to-day collaboration were extremely helpful and helped us </w:t>
-      </w:r>
-      <w:r>
-        <w:lastRenderedPageBreak/>
-        <w:t>work together simultaneously. Everyone in the group was extremely collaborative and responsive.</w:t>
+        <w:t>This project went very smoothly for being so complicated. The usage of Github for source control and Slack for day-to-day collaboration were extremely helpful and helped us work together simultaneously. Everyone in the group was extremely collaborative and responsive.</w:t>
       </w:r>
     </w:p>
     <w:p/>
@@ -2078,6 +2080,7 @@
               <w:spacing w:line="240" w:lineRule="auto"/>
             </w:pPr>
             <w:r>
+              <w:lastRenderedPageBreak/>
               <w:t xml:space="preserve">User Input: </w:t>
             </w:r>
           </w:p>
@@ -2150,7 +2153,6 @@
               <w:spacing w:line="240" w:lineRule="auto"/>
             </w:pPr>
             <w:r>
-              <w:lastRenderedPageBreak/>
               <w:t xml:space="preserve"> (5  13</w:t>
             </w:r>
             <w:r>
@@ -2178,7 +2180,6 @@
               <w:spacing w:line="240" w:lineRule="auto"/>
             </w:pPr>
             <w:r>
-              <w:lastRenderedPageBreak/>
               <w:t>(</w:t>
             </w:r>
             <w:r>
@@ -2209,11 +2210,7 @@
               <w:t>(</w:t>
             </w:r>
             <w:r>
-              <w:t xml:space="preserve">appropriate </w:t>
-            </w:r>
-            <w:r>
-              <w:lastRenderedPageBreak/>
-              <w:t>number of ants created</w:t>
+              <w:t>appropriate number of ants created</w:t>
             </w:r>
             <w:r>
               <w:t>)</w:t>
@@ -2237,7 +2234,6 @@
               <w:spacing w:line="240" w:lineRule="auto"/>
             </w:pPr>
             <w:r>
-              <w:lastRenderedPageBreak/>
               <w:t>(</w:t>
             </w:r>
             <w:r>
@@ -2262,11 +2258,7 @@
               <w:t>(</w:t>
             </w:r>
             <w:r>
-              <w:t xml:space="preserve">appropriate </w:t>
-            </w:r>
-            <w:r>
-              <w:lastRenderedPageBreak/>
-              <w:t>number of ants created</w:t>
+              <w:t>appropriate number of ants created</w:t>
             </w:r>
             <w:r>
               <w:t>)</w:t>
@@ -2292,7 +2284,6 @@
               <w:spacing w:line="240" w:lineRule="auto"/>
             </w:pPr>
             <w:r>
-              <w:lastRenderedPageBreak/>
               <w:t>User Input</w:t>
             </w:r>
           </w:p>
@@ -3202,7 +3193,11 @@
               <w:t>b</w:t>
             </w:r>
             <w:r>
-              <w:t>ug Breeding</w:t>
+              <w:t xml:space="preserve">ug </w:t>
+            </w:r>
+            <w:r>
+              <w:lastRenderedPageBreak/>
+              <w:t>Breeding</w:t>
             </w:r>
           </w:p>
           <w:p>
@@ -3265,11 +3260,11 @@
               <w:spacing w:line="240" w:lineRule="auto"/>
             </w:pPr>
             <w:r>
-              <w:t xml:space="preserve">Every 8 steps a doodlebug breeds, not more than once every 8 steps per </w:t>
+              <w:t xml:space="preserve">Every 8 steps a </w:t>
             </w:r>
             <w:r>
               <w:lastRenderedPageBreak/>
-              <w:t>doodlebug</w:t>
+              <w:t>doodlebug breeds, not more than once every 8 steps per doodlebug</w:t>
             </w:r>
           </w:p>
           <w:p>
@@ -3297,7 +3292,11 @@
             </w:pPr>
             <w:r>
               <w:lastRenderedPageBreak/>
-              <w:t>Doodlebug is behaving as expected</w:t>
+              <w:t xml:space="preserve">Doodlebug is </w:t>
+            </w:r>
+            <w:r>
+              <w:lastRenderedPageBreak/>
+              <w:t>behaving as expected</w:t>
             </w:r>
           </w:p>
         </w:tc>
@@ -4028,8 +4027,6 @@
             <w:r>
               <w:t>Valgrind reports no leaks are possible.</w:t>
             </w:r>
-            <w:bookmarkStart w:id="0" w:name="_GoBack"/>
-            <w:bookmarkEnd w:id="0"/>
           </w:p>
         </w:tc>
       </w:tr>

</xml_diff>